<commit_message>
Ejemplo de simulación G2-prueba de invarianza temporal
</commit_message>
<xml_diff>
--- a/G2/Semana 2/Representación de los sistemas.docx
+++ b/G2/Semana 2/Representación de los sistemas.docx
@@ -420,7 +420,6 @@
           <w:lang w:val="es-CO"/>
         </w:rPr>
       </w:pPr>
-      <w:proofErr w:type="gramStart"/>
       <w:r>
         <w:rPr>
           <w:rFonts w:eastAsiaTheme="minorEastAsia"/>
@@ -446,17 +445,7 @@
           <w:bCs/>
           <w:lang w:val="es-CO"/>
         </w:rPr>
-        <w:t>io característicos</w:t>
-      </w:r>
-      <w:proofErr w:type="gramEnd"/>
-      <w:r>
-        <w:rPr>
-          <w:rFonts w:eastAsiaTheme="minorEastAsia"/>
-          <w:b/>
-          <w:bCs/>
-          <w:lang w:val="es-CO"/>
-        </w:rPr>
-        <w:t>:</w:t>
+        <w:t>io característico:</w:t>
       </w:r>
     </w:p>
     <w:p>
@@ -2317,26 +2306,6 @@
       <w:pPr>
         <w:jc w:val="both"/>
         <w:rPr>
-          <w:b/>
-          <w:bCs/>
-          <w:lang w:val="es-CO"/>
-        </w:rPr>
-      </w:pPr>
-    </w:p>
-    <w:p>
-      <w:pPr>
-        <w:jc w:val="both"/>
-        <w:rPr>
-          <w:b/>
-          <w:bCs/>
-          <w:lang w:val="es-CO"/>
-        </w:rPr>
-      </w:pPr>
-    </w:p>
-    <w:p>
-      <w:pPr>
-        <w:jc w:val="both"/>
-        <w:rPr>
           <w:rFonts w:eastAsiaTheme="minorEastAsia"/>
           <w:lang w:val="es-CO"/>
         </w:rPr>
@@ -2858,15 +2827,13 @@
         </w:rPr>
         <w:t xml:space="preserve">Para describir el estado del sistema, se busca escribir un </w:t>
       </w:r>
-      <w:proofErr w:type="spellStart"/>
-      <w:r>
-        <w:rPr>
-          <w:rFonts w:eastAsiaTheme="minorEastAsia"/>
-          <w:lang w:val="es-CO"/>
-        </w:rPr>
-        <w:t>cojnunto</w:t>
-      </w:r>
-      <w:proofErr w:type="spellEnd"/>
+      <w:r>
+        <w:rPr>
+          <w:rFonts w:eastAsiaTheme="minorEastAsia"/>
+          <w:lang w:val="es-CO"/>
+        </w:rPr>
+        <w:t>conjunto</w:t>
+      </w:r>
       <w:r>
         <w:rPr>
           <w:rFonts w:eastAsiaTheme="minorEastAsia"/>
@@ -3089,16 +3056,7 @@
             <w:rPr>
               <w:rFonts w:ascii="Cambria Math" w:eastAsiaTheme="minorEastAsia" w:hAnsi="Cambria Math"/>
             </w:rPr>
-            <m:t>u</m:t>
-          </m:r>
-          <m:r>
-            <m:rPr>
-              <m:sty m:val="bi"/>
-            </m:rPr>
-            <w:rPr>
-              <w:rFonts w:ascii="Cambria Math" w:eastAsiaTheme="minorEastAsia" w:hAnsi="Cambria Math"/>
-            </w:rPr>
-            <m:t xml:space="preserve"> (Ecuación de salida)</m:t>
+            <m:t>u (Ecuación de salida)</m:t>
           </m:r>
         </m:oMath>
       </m:oMathPara>
@@ -3545,16 +3503,6 @@
     </w:p>
     <w:p>
       <w:pPr>
-        <w:pStyle w:val="Prrafodelista"/>
-        <w:jc w:val="both"/>
-        <w:rPr>
-          <w:rFonts w:eastAsiaTheme="minorEastAsia"/>
-          <w:lang w:val="es-CO"/>
-        </w:rPr>
-      </w:pPr>
-    </w:p>
-    <w:p>
-      <w:pPr>
         <w:jc w:val="both"/>
         <w:rPr>
           <w:rFonts w:eastAsiaTheme="minorEastAsia"/>
@@ -3598,6 +3546,7 @@
               <w:rFonts w:ascii="Cambria Math" w:hAnsi="Cambria Math"/>
               <w:lang w:val="es-CO"/>
             </w:rPr>
+            <w:lastRenderedPageBreak/>
             <m:t>y</m:t>
           </m:r>
           <m:d>
@@ -4396,16 +4345,7 @@
           <w:bCs/>
           <w:lang w:val="es-CO"/>
         </w:rPr>
-        <w:t xml:space="preserve"> </w:t>
-      </w:r>
-      <w:r>
-        <w:rPr>
-          <w:rFonts w:eastAsiaTheme="minorEastAsia"/>
-          <w:b/>
-          <w:bCs/>
-          <w:lang w:val="es-CO"/>
-        </w:rPr>
-        <w:t>entrada</w:t>
+        <w:t xml:space="preserve"> entrada</w:t>
       </w:r>
       <w:r>
         <w:rPr>
@@ -4597,14 +4537,7 @@
                                 <w:rFonts w:ascii="Cambria Math" w:eastAsiaTheme="minorEastAsia" w:hAnsi="Cambria Math"/>
                                 <w:lang w:val="es-CO"/>
                               </w:rPr>
-                              <m:t>1</m:t>
-                            </m:r>
-                            <m:r>
-                              <w:rPr>
-                                <w:rFonts w:ascii="Cambria Math" w:eastAsiaTheme="minorEastAsia" w:hAnsi="Cambria Math"/>
-                                <w:lang w:val="es-CO"/>
-                              </w:rPr>
-                              <m:t>p</m:t>
+                              <m:t>1p</m:t>
                             </m:r>
                           </m:sub>
                         </m:sSub>
@@ -4719,14 +4652,7 @@
                                 <w:rFonts w:ascii="Cambria Math" w:eastAsiaTheme="minorEastAsia" w:hAnsi="Cambria Math"/>
                                 <w:lang w:val="es-CO"/>
                               </w:rPr>
-                              <m:t>2</m:t>
-                            </m:r>
-                            <m:r>
-                              <w:rPr>
-                                <w:rFonts w:ascii="Cambria Math" w:eastAsiaTheme="minorEastAsia" w:hAnsi="Cambria Math"/>
-                                <w:lang w:val="es-CO"/>
-                              </w:rPr>
-                              <m:t>p</m:t>
+                              <m:t>2p</m:t>
                             </m:r>
                           </m:sub>
                         </m:sSub>
@@ -4971,16 +4897,7 @@
           <w:bCs/>
           <w:lang w:val="es-CO"/>
         </w:rPr>
-        <w:t xml:space="preserve"> </w:t>
-      </w:r>
-      <w:r>
-        <w:rPr>
-          <w:rFonts w:eastAsiaTheme="minorEastAsia"/>
-          <w:b/>
-          <w:bCs/>
-          <w:lang w:val="es-CO"/>
-        </w:rPr>
-        <w:t>salida</w:t>
+        <w:t xml:space="preserve"> salida</w:t>
       </w:r>
       <w:r>
         <w:rPr>
@@ -5959,14 +5876,7 @@
                                 <w:rFonts w:ascii="Cambria Math" w:eastAsiaTheme="minorEastAsia" w:hAnsi="Cambria Math"/>
                                 <w:lang w:val="es-CO"/>
                               </w:rPr>
-                              <m:t>m</m:t>
-                            </m:r>
-                            <m:r>
-                              <w:rPr>
-                                <w:rFonts w:ascii="Cambria Math" w:eastAsiaTheme="minorEastAsia" w:hAnsi="Cambria Math"/>
-                                <w:lang w:val="es-CO"/>
-                              </w:rPr>
-                              <m:t>1</m:t>
+                              <m:t>m1</m:t>
                             </m:r>
                           </m:sub>
                         </m:sSub>
@@ -6006,14 +5916,7 @@
                                 <w:rFonts w:ascii="Cambria Math" w:eastAsiaTheme="minorEastAsia" w:hAnsi="Cambria Math"/>
                                 <w:lang w:val="es-CO"/>
                               </w:rPr>
-                              <m:t>m</m:t>
-                            </m:r>
-                            <m:r>
-                              <w:rPr>
-                                <w:rFonts w:ascii="Cambria Math" w:eastAsiaTheme="minorEastAsia" w:hAnsi="Cambria Math"/>
-                                <w:lang w:val="es-CO"/>
-                              </w:rPr>
-                              <m:t>2</m:t>
+                              <m:t>m2</m:t>
                             </m:r>
                           </m:sub>
                         </m:sSub>
@@ -6093,21 +5996,7 @@
                   <w:rFonts w:ascii="Cambria Math" w:eastAsiaTheme="minorEastAsia" w:hAnsi="Cambria Math"/>
                   <w:lang w:val="es-CO"/>
                 </w:rPr>
-                <m:t>m</m:t>
-              </m:r>
-              <m:r>
-                <w:rPr>
-                  <w:rFonts w:ascii="Cambria Math" w:eastAsiaTheme="minorEastAsia" w:hAnsi="Cambria Math"/>
-                  <w:lang w:val="es-CO"/>
-                </w:rPr>
-                <m:t>x</m:t>
-              </m:r>
-              <m:r>
-                <w:rPr>
-                  <w:rFonts w:ascii="Cambria Math" w:eastAsiaTheme="minorEastAsia" w:hAnsi="Cambria Math"/>
-                  <w:lang w:val="es-CO"/>
-                </w:rPr>
-                <m:t>p</m:t>
+                <m:t>mxp</m:t>
               </m:r>
             </m:sub>
           </m:sSub>
@@ -6146,7 +6035,6 @@
           <w:rFonts w:eastAsiaTheme="minorEastAsia"/>
           <w:noProof/>
         </w:rPr>
-        <w:lastRenderedPageBreak/>
         <w:drawing>
           <wp:inline distT="0" distB="0" distL="0" distR="0" wp14:anchorId="52B888D1" wp14:editId="0CEFB249">
             <wp:extent cx="3802380" cy="1470660"/>

</xml_diff>